<commit_message>
login y nuevos añadidos
</commit_message>
<xml_diff>
--- a/cosas_necesarias/bibliografia.docx
+++ b/cosas_necesarias/bibliografia.docx
@@ -2,20 +2,1165 @@
 <file path=word/document.xml><?xml version="1.0" encoding="utf-8"?>
 <w:document xmlns:wpc="http://schemas.microsoft.com/office/word/2010/wordprocessingCanvas" xmlns:cx="http://schemas.microsoft.com/office/drawing/2014/chartex" xmlns:cx1="http://schemas.microsoft.com/office/drawing/2015/9/8/chartex" xmlns:cx2="http://schemas.microsoft.com/office/drawing/2015/10/21/chartex" xmlns:cx3="http://schemas.microsoft.com/office/drawing/2016/5/9/chartex" xmlns:cx4="http://schemas.microsoft.com/office/drawing/2016/5/10/chartex" xmlns:cx5="http://schemas.microsoft.com/office/drawing/2016/5/11/chartex" xmlns:cx6="http://schemas.microsoft.com/office/drawing/2016/5/12/chartex" xmlns:cx7="http://schemas.microsoft.com/office/drawing/2016/5/13/chartex" xmlns:cx8="http://schemas.microsoft.com/office/drawing/2016/5/14/chartex" xmlns:mc="http://schemas.openxmlformats.org/markup-compatibility/2006" xmlns:aink="http://schemas.microsoft.com/office/drawing/2016/ink" xmlns:am3d="http://schemas.microsoft.com/office/drawing/2017/model3d" xmlns:o="urn:schemas-microsoft-com:office:office" xmlns:r="http://schemas.openxmlformats.org/officeDocument/2006/relationships" xmlns:m="http://schemas.openxmlformats.org/officeDocument/2006/math" xmlns:v="urn:schemas-microsoft-com:vml" xmlns:wp14="http://schemas.microsoft.com/office/word/2010/wordprocessingDrawing" xmlns:wp="http://schemas.openxmlformats.org/drawingml/2006/wordprocessingDrawing" xmlns:w10="urn:schemas-microsoft-com:office:word" xmlns:w="http://schemas.openxmlformats.org/wordprocessingml/2006/main" xmlns:w14="http://schemas.microsoft.com/office/word/2010/wordml" xmlns:w15="http://schemas.microsoft.com/office/word/2012/wordml" xmlns:w16cex="http://schemas.microsoft.com/office/word/2018/wordml/cex" xmlns:w16cid="http://schemas.microsoft.com/office/word/2016/wordml/cid" xmlns:w16="http://schemas.microsoft.com/office/word/2018/wordml" xmlns:w16sdtdh="http://schemas.microsoft.com/office/word/2020/wordml/sdtdatahash" xmlns:w16se="http://schemas.microsoft.com/office/word/2015/wordml/symex" xmlns:wpg="http://schemas.microsoft.com/office/word/2010/wordprocessingGroup" xmlns:wpi="http://schemas.microsoft.com/office/word/2010/wordprocessingInk" xmlns:wne="http://schemas.microsoft.com/office/word/2006/wordml" xmlns:wps="http://schemas.microsoft.com/office/word/2010/wordprocessingShape" mc:Ignorable="w14 w15 w16se w16cid w16 w16cex w16sdtdh wp14">
   <w:body>
-    <w:p/>
-    <w:p>
-      <w:r>
-        <w:t>Dia 1: Cree la Base de datos para el Foro</w:t>
-      </w:r>
+    <w:p>
+      <w:pPr>
+        <w:jc w:val="center"/>
+        <w:rPr>
+          <w:rFonts w:ascii="Sitka Text" w:eastAsia="Sitka Text" w:hAnsi="Sitka Text" w:cs="Sitka Text"/>
+          <w:b/>
+          <w:bCs/>
+          <w:sz w:val="32"/>
+          <w:szCs w:val="32"/>
+        </w:rPr>
+      </w:pPr>
+      <w:r>
+        <w:rPr>
+          <w:rFonts w:ascii="Sitka Text" w:eastAsia="Sitka Text" w:hAnsi="Sitka Text" w:cs="Sitka Text"/>
+          <w:b/>
+          <w:bCs/>
+          <w:sz w:val="32"/>
+          <w:szCs w:val="32"/>
+        </w:rPr>
+        <w:t>MEMORIA PROYECTO INTEGRADO</w:t>
+      </w:r>
+    </w:p>
+    <w:p>
+      <w:pPr>
+        <w:jc w:val="center"/>
+        <w:rPr>
+          <w:rFonts w:ascii="Sitka Text" w:eastAsia="Sitka Text" w:hAnsi="Sitka Text" w:cs="Sitka Text"/>
+          <w:b/>
+          <w:bCs/>
+          <w:sz w:val="32"/>
+          <w:szCs w:val="32"/>
+        </w:rPr>
+      </w:pPr>
+    </w:p>
+    <w:p>
+      <w:pPr>
+        <w:jc w:val="center"/>
+        <w:rPr>
+          <w:rFonts w:ascii="Sitka Text" w:eastAsia="Sitka Text" w:hAnsi="Sitka Text" w:cs="Sitka Text"/>
+          <w:b/>
+          <w:bCs/>
+          <w:sz w:val="32"/>
+          <w:szCs w:val="32"/>
+        </w:rPr>
+      </w:pPr>
+      <w:r>
+        <w:rPr>
+          <w:rFonts w:ascii="Sitka Text" w:eastAsia="Sitka Text" w:hAnsi="Sitka Text" w:cs="Sitka Text"/>
+          <w:b/>
+          <w:bCs/>
+          <w:sz w:val="32"/>
+          <w:szCs w:val="32"/>
+        </w:rPr>
+        <w:t>FORORIUM</w:t>
+      </w:r>
+    </w:p>
+    <w:p>
+      <w:pPr>
+        <w:jc w:val="center"/>
+        <w:rPr>
+          <w:b/>
+          <w:bCs/>
+          <w:sz w:val="32"/>
+          <w:szCs w:val="32"/>
+        </w:rPr>
+      </w:pPr>
+    </w:p>
+    <w:p>
+      <w:pPr>
+        <w:jc w:val="center"/>
+        <w:rPr>
+          <w:rFonts w:ascii="Sitka Text" w:eastAsia="Sitka Text" w:hAnsi="Sitka Text" w:cs="Sitka Text"/>
+          <w:b/>
+          <w:bCs/>
+          <w:sz w:val="32"/>
+          <w:szCs w:val="32"/>
+        </w:rPr>
+      </w:pPr>
+      <w:r>
+        <w:rPr>
+          <w:rFonts w:ascii="Sitka Text" w:eastAsia="Sitka Text" w:hAnsi="Sitka Text" w:cs="Sitka Text"/>
+          <w:b/>
+          <w:bCs/>
+          <w:sz w:val="32"/>
+          <w:szCs w:val="32"/>
+        </w:rPr>
+        <w:t>&lt;foto&gt;</w:t>
+      </w:r>
+    </w:p>
+    <w:p>
+      <w:pPr>
+        <w:jc w:val="center"/>
+        <w:rPr>
+          <w:rFonts w:ascii="Sitka Text" w:eastAsia="Sitka Text" w:hAnsi="Sitka Text" w:cs="Sitka Text"/>
+          <w:b/>
+          <w:bCs/>
+          <w:sz w:val="32"/>
+          <w:szCs w:val="32"/>
+        </w:rPr>
+      </w:pPr>
+    </w:p>
+    <w:p>
+      <w:pPr>
+        <w:jc w:val="center"/>
+        <w:rPr>
+          <w:rFonts w:ascii="Sitka Text" w:eastAsia="Sitka Text" w:hAnsi="Sitka Text" w:cs="Sitka Text"/>
+          <w:b/>
+          <w:bCs/>
+          <w:sz w:val="32"/>
+          <w:szCs w:val="32"/>
+        </w:rPr>
+      </w:pPr>
+      <w:r>
+        <w:rPr>
+          <w:rFonts w:ascii="Sitka Text" w:eastAsia="Sitka Text" w:hAnsi="Sitka Text" w:cs="Sitka Text"/>
+          <w:b/>
+          <w:bCs/>
+          <w:sz w:val="32"/>
+          <w:szCs w:val="32"/>
+        </w:rPr>
+        <w:t>Realizado por:</w:t>
+      </w:r>
+    </w:p>
+    <w:p>
+      <w:pPr>
+        <w:jc w:val="center"/>
+        <w:rPr>
+          <w:rFonts w:ascii="Sitka Text" w:eastAsia="Sitka Text" w:hAnsi="Sitka Text" w:cs="Sitka Text"/>
+          <w:b/>
+          <w:bCs/>
+          <w:sz w:val="32"/>
+          <w:szCs w:val="32"/>
+        </w:rPr>
+      </w:pPr>
+      <w:r>
+        <w:rPr>
+          <w:rFonts w:ascii="Sitka Text" w:eastAsia="Sitka Text" w:hAnsi="Sitka Text" w:cs="Sitka Text"/>
+          <w:b/>
+          <w:bCs/>
+          <w:sz w:val="32"/>
+          <w:szCs w:val="32"/>
+        </w:rPr>
+        <w:t>Lino Solis Castilla</w:t>
+      </w:r>
+    </w:p>
+    <w:p>
+      <w:pPr>
+        <w:jc w:val="center"/>
+        <w:rPr>
+          <w:rFonts w:ascii="Times New Roman" w:eastAsia="Times New Roman" w:hAnsi="Times New Roman" w:cs="Times New Roman"/>
+          <w:sz w:val="32"/>
+          <w:szCs w:val="32"/>
+        </w:rPr>
+      </w:pPr>
+      <w:r>
+        <w:br w:type="page"/>
+      </w:r>
+      <w:r>
+        <w:rPr>
+          <w:rFonts w:ascii="Times New Roman" w:eastAsia="Times New Roman" w:hAnsi="Times New Roman" w:cs="Times New Roman"/>
+          <w:sz w:val="32"/>
+          <w:szCs w:val="32"/>
+        </w:rPr>
+        <w:lastRenderedPageBreak/>
+        <w:t>Resumen</w:t>
+      </w:r>
+    </w:p>
+    <w:p>
+      <w:pPr>
+        <w:spacing w:after="0" w:line="480" w:lineRule="auto"/>
+        <w:rPr>
+          <w:rFonts w:ascii="Times New Roman" w:eastAsia="Times New Roman" w:hAnsi="Times New Roman" w:cs="Times New Roman"/>
+          <w:sz w:val="24"/>
+          <w:szCs w:val="24"/>
+        </w:rPr>
+      </w:pPr>
+      <w:r>
+        <w:rPr>
+          <w:rFonts w:ascii="Times New Roman" w:eastAsia="Times New Roman" w:hAnsi="Times New Roman" w:cs="Times New Roman"/>
+          <w:sz w:val="24"/>
+          <w:szCs w:val="24"/>
+        </w:rPr>
+        <w:t>Fororium es una página web enfocada a un foro, en el cual es necesario crearse una cuenta y loguearse con ella para poder crear post de tus hobbies o diversión</w:t>
+      </w:r>
+      <w:r>
+        <w:rPr>
+          <w:rFonts w:ascii="Times New Roman" w:eastAsia="Times New Roman" w:hAnsi="Times New Roman" w:cs="Times New Roman"/>
+          <w:sz w:val="24"/>
+          <w:szCs w:val="24"/>
+        </w:rPr>
+        <w:t>,</w:t>
+      </w:r>
+      <w:r>
+        <w:rPr>
+          <w:rFonts w:ascii="Times New Roman" w:eastAsia="Times New Roman" w:hAnsi="Times New Roman" w:cs="Times New Roman"/>
+          <w:sz w:val="24"/>
+          <w:szCs w:val="24"/>
+        </w:rPr>
+        <w:t xml:space="preserve"> e</w:t>
+      </w:r>
+      <w:r>
+        <w:rPr>
+          <w:rFonts w:ascii="Times New Roman" w:eastAsia="Times New Roman" w:hAnsi="Times New Roman" w:cs="Times New Roman"/>
+          <w:sz w:val="24"/>
+          <w:szCs w:val="24"/>
+        </w:rPr>
+        <w:t>n el que podrán o podrás escribir a otras personas con tus mismos gustos y poder comentar con ellos esos posts.</w:t>
+      </w:r>
+    </w:p>
+    <w:p>
+      <w:pPr>
+        <w:rPr>
+          <w:rFonts w:ascii="Times New Roman" w:eastAsia="Sitka Text" w:hAnsi="Times New Roman" w:cs="Times New Roman"/>
+          <w:b/>
+          <w:bCs/>
+          <w:sz w:val="32"/>
+          <w:szCs w:val="32"/>
+        </w:rPr>
+      </w:pPr>
+      <w:r>
+        <w:rPr>
+          <w:rFonts w:ascii="Times New Roman" w:eastAsia="Sitka Text" w:hAnsi="Times New Roman" w:cs="Times New Roman"/>
+          <w:b/>
+          <w:bCs/>
+          <w:sz w:val="32"/>
+          <w:szCs w:val="32"/>
+        </w:rPr>
+        <w:br w:type="page"/>
+      </w:r>
+    </w:p>
+    <w:p>
+      <w:pPr>
+        <w:jc w:val="center"/>
+        <w:rPr>
+          <w:rFonts w:ascii="Times New Roman" w:eastAsia="Sitka Text" w:hAnsi="Times New Roman" w:cs="Times New Roman"/>
+          <w:b/>
+          <w:bCs/>
+          <w:sz w:val="32"/>
+          <w:szCs w:val="32"/>
+        </w:rPr>
+      </w:pPr>
+      <w:r>
+        <w:rPr>
+          <w:rFonts w:ascii="Times New Roman" w:eastAsia="Sitka Text" w:hAnsi="Times New Roman" w:cs="Times New Roman"/>
+          <w:b/>
+          <w:bCs/>
+          <w:sz w:val="32"/>
+          <w:szCs w:val="32"/>
+        </w:rPr>
+        <w:lastRenderedPageBreak/>
+        <w:t>Índice</w:t>
+      </w:r>
+    </w:p>
+    <w:p>
+      <w:pPr>
+        <w:rPr>
+          <w:rFonts w:ascii="Times New Roman" w:eastAsia="Sitka Text" w:hAnsi="Times New Roman" w:cs="Times New Roman"/>
+          <w:b/>
+          <w:bCs/>
+          <w:noProof/>
+          <w:sz w:val="32"/>
+          <w:szCs w:val="32"/>
+        </w:rPr>
+        <w:sectPr>
+          <w:headerReference w:type="default" r:id="rId7"/>
+          <w:footerReference w:type="default" r:id="rId8"/>
+          <w:type w:val="continuous"/>
+          <w:pgSz w:w="11906" w:h="16838" w:code="9"/>
+          <w:pgMar w:top="1440" w:right="1440" w:bottom="1440" w:left="1440" w:header="720" w:footer="720" w:gutter="0"/>
+          <w:cols w:space="720"/>
+          <w:docGrid w:linePitch="360"/>
+        </w:sectPr>
+      </w:pPr>
+      <w:r>
+        <w:rPr>
+          <w:rFonts w:ascii="Times New Roman" w:eastAsia="Sitka Text" w:hAnsi="Times New Roman" w:cs="Times New Roman"/>
+          <w:b/>
+          <w:bCs/>
+          <w:sz w:val="32"/>
+          <w:szCs w:val="32"/>
+        </w:rPr>
+        <w:fldChar w:fldCharType="begin"/>
+      </w:r>
+      <w:r>
+        <w:rPr>
+          <w:rFonts w:ascii="Times New Roman" w:eastAsia="Sitka Text" w:hAnsi="Times New Roman" w:cs="Times New Roman"/>
+          <w:b/>
+          <w:bCs/>
+          <w:sz w:val="32"/>
+          <w:szCs w:val="32"/>
+        </w:rPr>
+        <w:instrText xml:space="preserve"> INDEX \e "</w:instrText>
+      </w:r>
+      <w:r>
+        <w:rPr>
+          <w:rFonts w:ascii="Times New Roman" w:eastAsia="Sitka Text" w:hAnsi="Times New Roman" w:cs="Times New Roman"/>
+          <w:b/>
+          <w:bCs/>
+          <w:sz w:val="32"/>
+          <w:szCs w:val="32"/>
+        </w:rPr>
+        <w:tab/>
+        <w:instrText xml:space="preserve">" \c "1" \z "3082" </w:instrText>
+      </w:r>
+      <w:r>
+        <w:rPr>
+          <w:rFonts w:ascii="Times New Roman" w:eastAsia="Sitka Text" w:hAnsi="Times New Roman" w:cs="Times New Roman"/>
+          <w:b/>
+          <w:bCs/>
+          <w:sz w:val="32"/>
+          <w:szCs w:val="32"/>
+        </w:rPr>
+        <w:fldChar w:fldCharType="separate"/>
+      </w:r>
+    </w:p>
+    <w:p>
+      <w:pPr>
+        <w:pStyle w:val="ndice1"/>
+        <w:tabs>
+          <w:tab w:val="right" w:leader="dot" w:pos="9016"/>
+        </w:tabs>
+        <w:rPr>
+          <w:noProof/>
+        </w:rPr>
+      </w:pPr>
+      <w:r>
+        <w:rPr>
+          <w:rFonts w:ascii="Times New Roman" w:eastAsia="Sitka Text" w:hAnsi="Times New Roman" w:cs="Times New Roman"/>
+          <w:b/>
+          <w:bCs/>
+          <w:noProof/>
+        </w:rPr>
+        <w:t>Medios Materiales utilizados</w:t>
+      </w:r>
+      <w:r>
+        <w:rPr>
+          <w:noProof/>
+        </w:rPr>
+        <w:tab/>
+        <w:t>4</w:t>
+      </w:r>
+    </w:p>
+    <w:p>
+      <w:pPr>
+        <w:rPr>
+          <w:rFonts w:ascii="Times New Roman" w:eastAsia="Sitka Text" w:hAnsi="Times New Roman" w:cs="Times New Roman"/>
+          <w:b/>
+          <w:bCs/>
+          <w:noProof/>
+          <w:sz w:val="32"/>
+          <w:szCs w:val="32"/>
+        </w:rPr>
+        <w:sectPr>
+          <w:type w:val="continuous"/>
+          <w:pgSz w:w="11906" w:h="16838" w:code="9"/>
+          <w:pgMar w:top="1440" w:right="1440" w:bottom="1440" w:left="1440" w:header="720" w:footer="720" w:gutter="0"/>
+          <w:cols w:space="720"/>
+          <w:docGrid w:linePitch="360"/>
+        </w:sectPr>
+      </w:pPr>
+    </w:p>
+    <w:p>
+      <w:pPr>
+        <w:rPr>
+          <w:rFonts w:ascii="Times New Roman" w:eastAsia="Sitka Text" w:hAnsi="Times New Roman" w:cs="Times New Roman"/>
+          <w:b/>
+          <w:bCs/>
+          <w:sz w:val="32"/>
+          <w:szCs w:val="32"/>
+        </w:rPr>
+      </w:pPr>
+      <w:r>
+        <w:rPr>
+          <w:rFonts w:ascii="Times New Roman" w:eastAsia="Sitka Text" w:hAnsi="Times New Roman" w:cs="Times New Roman"/>
+          <w:b/>
+          <w:bCs/>
+          <w:sz w:val="32"/>
+          <w:szCs w:val="32"/>
+        </w:rPr>
+        <w:fldChar w:fldCharType="end"/>
+      </w:r>
+    </w:p>
+    <w:p>
+      <w:pPr>
+        <w:jc w:val="center"/>
+        <w:rPr>
+          <w:rFonts w:ascii="Times New Roman" w:eastAsia="Sitka Text" w:hAnsi="Times New Roman" w:cs="Times New Roman"/>
+          <w:b/>
+          <w:bCs/>
+          <w:sz w:val="32"/>
+          <w:szCs w:val="32"/>
+        </w:rPr>
+      </w:pPr>
+    </w:p>
+    <w:p>
+      <w:pPr>
+        <w:jc w:val="center"/>
+        <w:rPr>
+          <w:rFonts w:ascii="Times New Roman" w:eastAsia="Sitka Text" w:hAnsi="Times New Roman" w:cs="Times New Roman"/>
+          <w:b/>
+          <w:bCs/>
+          <w:sz w:val="32"/>
+          <w:szCs w:val="32"/>
+        </w:rPr>
+      </w:pPr>
+    </w:p>
+    <w:p>
+      <w:pPr>
+        <w:jc w:val="center"/>
+        <w:rPr>
+          <w:rFonts w:ascii="Times New Roman" w:eastAsia="Sitka Text" w:hAnsi="Times New Roman" w:cs="Times New Roman"/>
+          <w:b/>
+          <w:bCs/>
+          <w:sz w:val="32"/>
+          <w:szCs w:val="32"/>
+        </w:rPr>
+      </w:pPr>
+    </w:p>
+    <w:p>
+      <w:pPr>
+        <w:jc w:val="center"/>
+        <w:rPr>
+          <w:rFonts w:ascii="Times New Roman" w:eastAsia="Sitka Text" w:hAnsi="Times New Roman" w:cs="Times New Roman"/>
+          <w:b/>
+          <w:bCs/>
+          <w:sz w:val="32"/>
+          <w:szCs w:val="32"/>
+        </w:rPr>
+      </w:pPr>
+    </w:p>
+    <w:p>
+      <w:pPr>
+        <w:jc w:val="center"/>
+        <w:rPr>
+          <w:rFonts w:ascii="Times New Roman" w:eastAsia="Sitka Text" w:hAnsi="Times New Roman" w:cs="Times New Roman"/>
+          <w:b/>
+          <w:bCs/>
+          <w:sz w:val="32"/>
+          <w:szCs w:val="32"/>
+        </w:rPr>
+      </w:pPr>
+    </w:p>
+    <w:p>
+      <w:pPr>
+        <w:jc w:val="center"/>
+        <w:rPr>
+          <w:rFonts w:ascii="Times New Roman" w:eastAsia="Sitka Text" w:hAnsi="Times New Roman" w:cs="Times New Roman"/>
+          <w:b/>
+          <w:bCs/>
+          <w:sz w:val="32"/>
+          <w:szCs w:val="32"/>
+        </w:rPr>
+      </w:pPr>
+    </w:p>
+    <w:p>
+      <w:pPr>
+        <w:jc w:val="center"/>
+        <w:rPr>
+          <w:rFonts w:ascii="Times New Roman" w:eastAsia="Sitka Text" w:hAnsi="Times New Roman" w:cs="Times New Roman"/>
+          <w:b/>
+          <w:bCs/>
+          <w:sz w:val="32"/>
+          <w:szCs w:val="32"/>
+        </w:rPr>
+      </w:pPr>
+    </w:p>
+    <w:p>
+      <w:pPr>
+        <w:jc w:val="center"/>
+        <w:rPr>
+          <w:rFonts w:ascii="Times New Roman" w:eastAsia="Sitka Text" w:hAnsi="Times New Roman" w:cs="Times New Roman"/>
+          <w:b/>
+          <w:bCs/>
+          <w:sz w:val="32"/>
+          <w:szCs w:val="32"/>
+        </w:rPr>
+      </w:pPr>
+    </w:p>
+    <w:p>
+      <w:pPr>
+        <w:jc w:val="center"/>
+        <w:rPr>
+          <w:rFonts w:ascii="Times New Roman" w:eastAsia="Sitka Text" w:hAnsi="Times New Roman" w:cs="Times New Roman"/>
+          <w:b/>
+          <w:bCs/>
+          <w:sz w:val="32"/>
+          <w:szCs w:val="32"/>
+        </w:rPr>
+      </w:pPr>
+    </w:p>
+    <w:p>
+      <w:pPr>
+        <w:jc w:val="center"/>
+        <w:rPr>
+          <w:rFonts w:ascii="Times New Roman" w:eastAsia="Sitka Text" w:hAnsi="Times New Roman" w:cs="Times New Roman"/>
+          <w:b/>
+          <w:bCs/>
+          <w:sz w:val="32"/>
+          <w:szCs w:val="32"/>
+        </w:rPr>
+      </w:pPr>
+    </w:p>
+    <w:p>
+      <w:pPr>
+        <w:jc w:val="center"/>
+        <w:rPr>
+          <w:rFonts w:ascii="Times New Roman" w:eastAsia="Sitka Text" w:hAnsi="Times New Roman" w:cs="Times New Roman"/>
+          <w:b/>
+          <w:bCs/>
+          <w:sz w:val="32"/>
+          <w:szCs w:val="32"/>
+        </w:rPr>
+      </w:pPr>
+    </w:p>
+    <w:p>
+      <w:pPr>
+        <w:jc w:val="center"/>
+        <w:rPr>
+          <w:rFonts w:ascii="Times New Roman" w:eastAsia="Sitka Text" w:hAnsi="Times New Roman" w:cs="Times New Roman"/>
+          <w:b/>
+          <w:bCs/>
+          <w:sz w:val="32"/>
+          <w:szCs w:val="32"/>
+        </w:rPr>
+      </w:pPr>
+    </w:p>
+    <w:p>
+      <w:pPr>
+        <w:jc w:val="center"/>
+        <w:rPr>
+          <w:rFonts w:ascii="Times New Roman" w:eastAsia="Sitka Text" w:hAnsi="Times New Roman" w:cs="Times New Roman"/>
+          <w:b/>
+          <w:bCs/>
+          <w:sz w:val="32"/>
+          <w:szCs w:val="32"/>
+        </w:rPr>
+      </w:pPr>
+    </w:p>
+    <w:p>
+      <w:pPr>
+        <w:jc w:val="center"/>
+        <w:rPr>
+          <w:rFonts w:ascii="Times New Roman" w:eastAsia="Sitka Text" w:hAnsi="Times New Roman" w:cs="Times New Roman"/>
+          <w:b/>
+          <w:bCs/>
+          <w:sz w:val="32"/>
+          <w:szCs w:val="32"/>
+        </w:rPr>
+      </w:pPr>
+    </w:p>
+    <w:p>
+      <w:pPr>
+        <w:jc w:val="center"/>
+        <w:rPr>
+          <w:rFonts w:ascii="Times New Roman" w:eastAsia="Sitka Text" w:hAnsi="Times New Roman" w:cs="Times New Roman"/>
+          <w:b/>
+          <w:bCs/>
+          <w:sz w:val="32"/>
+          <w:szCs w:val="32"/>
+        </w:rPr>
+      </w:pPr>
+    </w:p>
+    <w:p>
+      <w:pPr>
+        <w:jc w:val="center"/>
+        <w:rPr>
+          <w:rFonts w:ascii="Times New Roman" w:eastAsia="Sitka Text" w:hAnsi="Times New Roman" w:cs="Times New Roman"/>
+          <w:b/>
+          <w:bCs/>
+          <w:sz w:val="32"/>
+          <w:szCs w:val="32"/>
+        </w:rPr>
+      </w:pPr>
+    </w:p>
+    <w:p>
+      <w:pPr>
+        <w:jc w:val="center"/>
+        <w:rPr>
+          <w:rFonts w:ascii="Times New Roman" w:eastAsia="Sitka Text" w:hAnsi="Times New Roman" w:cs="Times New Roman"/>
+          <w:b/>
+          <w:bCs/>
+          <w:sz w:val="32"/>
+          <w:szCs w:val="32"/>
+        </w:rPr>
+      </w:pPr>
+    </w:p>
+    <w:p>
+      <w:pPr>
+        <w:jc w:val="center"/>
+        <w:rPr>
+          <w:rFonts w:ascii="Times New Roman" w:eastAsia="Sitka Text" w:hAnsi="Times New Roman" w:cs="Times New Roman"/>
+          <w:b/>
+          <w:bCs/>
+          <w:sz w:val="32"/>
+          <w:szCs w:val="32"/>
+        </w:rPr>
+      </w:pPr>
+    </w:p>
+    <w:p>
+      <w:pPr>
+        <w:jc w:val="center"/>
+        <w:rPr>
+          <w:rFonts w:ascii="Times New Roman" w:eastAsia="Sitka Text" w:hAnsi="Times New Roman" w:cs="Times New Roman"/>
+          <w:b/>
+          <w:bCs/>
+          <w:sz w:val="32"/>
+          <w:szCs w:val="32"/>
+        </w:rPr>
+      </w:pPr>
+    </w:p>
+    <w:p>
+      <w:pPr>
+        <w:jc w:val="center"/>
+        <w:rPr>
+          <w:rFonts w:ascii="Times New Roman" w:eastAsia="Sitka Text" w:hAnsi="Times New Roman" w:cs="Times New Roman"/>
+          <w:b/>
+          <w:bCs/>
+          <w:sz w:val="32"/>
+          <w:szCs w:val="32"/>
+        </w:rPr>
+      </w:pPr>
+    </w:p>
+    <w:p>
+      <w:pPr>
+        <w:jc w:val="center"/>
+        <w:rPr>
+          <w:rFonts w:ascii="Times New Roman" w:eastAsia="Sitka Text" w:hAnsi="Times New Roman" w:cs="Times New Roman"/>
+          <w:b/>
+          <w:bCs/>
+          <w:sz w:val="32"/>
+          <w:szCs w:val="32"/>
+        </w:rPr>
+      </w:pPr>
+    </w:p>
+    <w:p>
+      <w:pPr>
+        <w:jc w:val="center"/>
+        <w:rPr>
+          <w:rFonts w:ascii="Times New Roman" w:eastAsia="Sitka Text" w:hAnsi="Times New Roman" w:cs="Times New Roman"/>
+          <w:b/>
+          <w:bCs/>
+          <w:sz w:val="32"/>
+          <w:szCs w:val="32"/>
+        </w:rPr>
+      </w:pPr>
+      <w:r>
+        <w:rPr>
+          <w:rFonts w:ascii="Times New Roman" w:eastAsia="Sitka Text" w:hAnsi="Times New Roman" w:cs="Times New Roman"/>
+          <w:b/>
+          <w:bCs/>
+          <w:sz w:val="32"/>
+          <w:szCs w:val="32"/>
+        </w:rPr>
+        <w:lastRenderedPageBreak/>
+        <w:t>Medios Materiales utilizados</w:t>
+      </w:r>
+      <w:r>
+        <w:rPr>
+          <w:rFonts w:ascii="Times New Roman" w:eastAsia="Sitka Text" w:hAnsi="Times New Roman" w:cs="Times New Roman"/>
+          <w:b/>
+          <w:bCs/>
+          <w:sz w:val="32"/>
+          <w:szCs w:val="32"/>
+        </w:rPr>
+        <w:fldChar w:fldCharType="begin"/>
+      </w:r>
+      <w:r>
+        <w:instrText xml:space="preserve"> XE "</w:instrText>
+      </w:r>
+      <w:r>
+        <w:rPr>
+          <w:rFonts w:ascii="Times New Roman" w:eastAsia="Sitka Text" w:hAnsi="Times New Roman" w:cs="Times New Roman"/>
+          <w:b/>
+          <w:bCs/>
+          <w:sz w:val="32"/>
+          <w:szCs w:val="32"/>
+        </w:rPr>
+        <w:instrText>Medios Materiales utilizados</w:instrText>
+      </w:r>
+      <w:r>
+        <w:instrText xml:space="preserve">" </w:instrText>
+      </w:r>
+      <w:r>
+        <w:rPr>
+          <w:rFonts w:ascii="Times New Roman" w:eastAsia="Sitka Text" w:hAnsi="Times New Roman" w:cs="Times New Roman"/>
+          <w:b/>
+          <w:bCs/>
+          <w:sz w:val="32"/>
+          <w:szCs w:val="32"/>
+        </w:rPr>
+        <w:fldChar w:fldCharType="end"/>
+      </w:r>
+    </w:p>
+    <w:p>
+      <w:pPr>
+        <w:jc w:val="center"/>
+        <w:rPr>
+          <w:rFonts w:ascii="Times New Roman" w:eastAsia="Sitka Text" w:hAnsi="Times New Roman" w:cs="Times New Roman"/>
+          <w:b/>
+          <w:bCs/>
+          <w:sz w:val="32"/>
+          <w:szCs w:val="32"/>
+        </w:rPr>
+      </w:pPr>
+    </w:p>
+    <w:p>
+      <w:pPr>
+        <w:jc w:val="center"/>
+        <w:rPr>
+          <w:rFonts w:ascii="Times New Roman" w:eastAsia="Sitka Text" w:hAnsi="Times New Roman" w:cs="Times New Roman"/>
+          <w:b/>
+          <w:bCs/>
+          <w:sz w:val="32"/>
+          <w:szCs w:val="32"/>
+        </w:rPr>
+      </w:pPr>
+    </w:p>
+    <w:p>
+      <w:pPr>
+        <w:jc w:val="center"/>
+        <w:rPr>
+          <w:rFonts w:ascii="Times New Roman" w:eastAsia="Sitka Text" w:hAnsi="Times New Roman" w:cs="Times New Roman"/>
+          <w:b/>
+          <w:bCs/>
+          <w:sz w:val="32"/>
+          <w:szCs w:val="32"/>
+        </w:rPr>
+      </w:pPr>
+    </w:p>
+    <w:p>
+      <w:pPr>
+        <w:jc w:val="center"/>
+        <w:rPr>
+          <w:rFonts w:ascii="Times New Roman" w:eastAsia="Sitka Text" w:hAnsi="Times New Roman" w:cs="Times New Roman"/>
+          <w:b/>
+          <w:bCs/>
+          <w:sz w:val="32"/>
+          <w:szCs w:val="32"/>
+        </w:rPr>
+      </w:pPr>
+    </w:p>
+    <w:p>
+      <w:pPr>
+        <w:jc w:val="center"/>
+        <w:rPr>
+          <w:rFonts w:ascii="Times New Roman" w:eastAsia="Sitka Text" w:hAnsi="Times New Roman" w:cs="Times New Roman"/>
+          <w:b/>
+          <w:bCs/>
+          <w:sz w:val="32"/>
+          <w:szCs w:val="32"/>
+        </w:rPr>
+      </w:pPr>
+    </w:p>
+    <w:p>
+      <w:pPr>
+        <w:jc w:val="center"/>
+        <w:rPr>
+          <w:rFonts w:ascii="Times New Roman" w:eastAsia="Sitka Text" w:hAnsi="Times New Roman" w:cs="Times New Roman"/>
+          <w:b/>
+          <w:bCs/>
+          <w:sz w:val="32"/>
+          <w:szCs w:val="32"/>
+        </w:rPr>
+      </w:pPr>
+    </w:p>
+    <w:p>
+      <w:pPr>
+        <w:jc w:val="center"/>
+        <w:rPr>
+          <w:rFonts w:ascii="Times New Roman" w:eastAsia="Sitka Text" w:hAnsi="Times New Roman" w:cs="Times New Roman"/>
+          <w:b/>
+          <w:bCs/>
+          <w:sz w:val="32"/>
+          <w:szCs w:val="32"/>
+        </w:rPr>
+      </w:pPr>
+    </w:p>
+    <w:p>
+      <w:pPr>
+        <w:jc w:val="center"/>
+        <w:rPr>
+          <w:rFonts w:ascii="Times New Roman" w:eastAsia="Sitka Text" w:hAnsi="Times New Roman" w:cs="Times New Roman"/>
+          <w:b/>
+          <w:bCs/>
+          <w:sz w:val="32"/>
+          <w:szCs w:val="32"/>
+        </w:rPr>
+      </w:pPr>
+    </w:p>
+    <w:p>
+      <w:pPr>
+        <w:jc w:val="center"/>
+        <w:rPr>
+          <w:rFonts w:ascii="Times New Roman" w:eastAsia="Sitka Text" w:hAnsi="Times New Roman" w:cs="Times New Roman"/>
+          <w:b/>
+          <w:bCs/>
+          <w:sz w:val="32"/>
+          <w:szCs w:val="32"/>
+        </w:rPr>
+      </w:pPr>
+    </w:p>
+    <w:p>
+      <w:pPr>
+        <w:jc w:val="center"/>
+        <w:rPr>
+          <w:rFonts w:ascii="Times New Roman" w:eastAsia="Sitka Text" w:hAnsi="Times New Roman" w:cs="Times New Roman"/>
+          <w:b/>
+          <w:bCs/>
+          <w:sz w:val="32"/>
+          <w:szCs w:val="32"/>
+        </w:rPr>
+      </w:pPr>
+    </w:p>
+    <w:p>
+      <w:pPr>
+        <w:jc w:val="center"/>
+        <w:rPr>
+          <w:rFonts w:ascii="Times New Roman" w:eastAsia="Sitka Text" w:hAnsi="Times New Roman" w:cs="Times New Roman"/>
+          <w:b/>
+          <w:bCs/>
+          <w:sz w:val="32"/>
+          <w:szCs w:val="32"/>
+        </w:rPr>
+      </w:pPr>
+    </w:p>
+    <w:p>
+      <w:pPr>
+        <w:jc w:val="center"/>
+        <w:rPr>
+          <w:rFonts w:ascii="Times New Roman" w:eastAsia="Sitka Text" w:hAnsi="Times New Roman" w:cs="Times New Roman"/>
+          <w:b/>
+          <w:bCs/>
+          <w:sz w:val="32"/>
+          <w:szCs w:val="32"/>
+        </w:rPr>
+      </w:pPr>
+    </w:p>
+    <w:p>
+      <w:pPr>
+        <w:jc w:val="center"/>
+        <w:rPr>
+          <w:rFonts w:ascii="Times New Roman" w:eastAsia="Sitka Text" w:hAnsi="Times New Roman" w:cs="Times New Roman"/>
+          <w:b/>
+          <w:bCs/>
+          <w:sz w:val="32"/>
+          <w:szCs w:val="32"/>
+        </w:rPr>
+      </w:pPr>
+    </w:p>
+    <w:p>
+      <w:pPr>
+        <w:jc w:val="center"/>
+        <w:rPr>
+          <w:rFonts w:ascii="Times New Roman" w:eastAsia="Sitka Text" w:hAnsi="Times New Roman" w:cs="Times New Roman"/>
+          <w:b/>
+          <w:bCs/>
+          <w:sz w:val="32"/>
+          <w:szCs w:val="32"/>
+        </w:rPr>
+      </w:pPr>
+    </w:p>
+    <w:p>
+      <w:pPr>
+        <w:jc w:val="center"/>
+        <w:rPr>
+          <w:rFonts w:ascii="Times New Roman" w:eastAsia="Sitka Text" w:hAnsi="Times New Roman" w:cs="Times New Roman"/>
+          <w:b/>
+          <w:bCs/>
+          <w:sz w:val="32"/>
+          <w:szCs w:val="32"/>
+        </w:rPr>
+      </w:pPr>
+    </w:p>
+    <w:p>
+      <w:pPr>
+        <w:jc w:val="center"/>
+        <w:rPr>
+          <w:rFonts w:ascii="Times New Roman" w:eastAsia="Sitka Text" w:hAnsi="Times New Roman" w:cs="Times New Roman"/>
+          <w:b/>
+          <w:bCs/>
+          <w:sz w:val="32"/>
+          <w:szCs w:val="32"/>
+        </w:rPr>
+      </w:pPr>
+    </w:p>
+    <w:p>
+      <w:pPr>
+        <w:jc w:val="center"/>
+        <w:rPr>
+          <w:rFonts w:ascii="Times New Roman" w:eastAsia="Sitka Text" w:hAnsi="Times New Roman" w:cs="Times New Roman"/>
+          <w:b/>
+          <w:bCs/>
+          <w:sz w:val="32"/>
+          <w:szCs w:val="32"/>
+        </w:rPr>
+      </w:pPr>
+    </w:p>
+    <w:p>
+      <w:pPr>
+        <w:jc w:val="center"/>
+        <w:rPr>
+          <w:rFonts w:ascii="Times New Roman" w:eastAsia="Sitka Text" w:hAnsi="Times New Roman" w:cs="Times New Roman"/>
+          <w:b/>
+          <w:bCs/>
+          <w:sz w:val="32"/>
+          <w:szCs w:val="32"/>
+        </w:rPr>
+      </w:pPr>
+    </w:p>
+    <w:p>
+      <w:pPr>
+        <w:jc w:val="center"/>
+        <w:rPr>
+          <w:rFonts w:ascii="Times New Roman" w:eastAsia="Sitka Text" w:hAnsi="Times New Roman" w:cs="Times New Roman"/>
+          <w:b/>
+          <w:bCs/>
+          <w:sz w:val="32"/>
+          <w:szCs w:val="32"/>
+        </w:rPr>
+      </w:pPr>
+    </w:p>
+    <w:p>
+      <w:pPr>
+        <w:jc w:val="center"/>
+        <w:rPr>
+          <w:rFonts w:ascii="Times New Roman" w:eastAsia="Sitka Text" w:hAnsi="Times New Roman" w:cs="Times New Roman"/>
+          <w:b/>
+          <w:bCs/>
+          <w:sz w:val="32"/>
+          <w:szCs w:val="32"/>
+        </w:rPr>
+      </w:pPr>
+    </w:p>
+    <w:p>
+      <w:pPr>
+        <w:jc w:val="center"/>
+        <w:rPr>
+          <w:rFonts w:ascii="Times New Roman" w:eastAsia="Sitka Text" w:hAnsi="Times New Roman" w:cs="Times New Roman"/>
+          <w:b/>
+          <w:bCs/>
+          <w:sz w:val="32"/>
+          <w:szCs w:val="32"/>
+        </w:rPr>
+      </w:pPr>
     </w:p>
     <w:sectPr>
-      <w:pgSz w:w="11906" w:h="16838"/>
-      <w:pgMar w:top="1417" w:right="1701" w:bottom="1417" w:left="1701" w:header="708" w:footer="708" w:gutter="0"/>
-      <w:cols w:space="708"/>
+      <w:type w:val="continuous"/>
+      <w:pgSz w:w="11906" w:h="16838" w:code="9"/>
+      <w:pgMar w:top="1440" w:right="1440" w:bottom="1440" w:left="1440" w:header="720" w:footer="720" w:gutter="0"/>
+      <w:cols w:space="720"/>
       <w:docGrid w:linePitch="360"/>
     </w:sectPr>
   </w:body>
 </w:document>
+</file>
+
+<file path=word/endnotes.xml><?xml version="1.0" encoding="utf-8"?>
+<w:endnotes xmlns:wpc="http://schemas.microsoft.com/office/word/2010/wordprocessingCanvas" xmlns:cx="http://schemas.microsoft.com/office/drawing/2014/chartex" xmlns:cx1="http://schemas.microsoft.com/office/drawing/2015/9/8/chartex" xmlns:cx2="http://schemas.microsoft.com/office/drawing/2015/10/21/chartex" xmlns:cx3="http://schemas.microsoft.com/office/drawing/2016/5/9/chartex" xmlns:cx4="http://schemas.microsoft.com/office/drawing/2016/5/10/chartex" xmlns:cx5="http://schemas.microsoft.com/office/drawing/2016/5/11/chartex" xmlns:cx6="http://schemas.microsoft.com/office/drawing/2016/5/12/chartex" xmlns:cx7="http://schemas.microsoft.com/office/drawing/2016/5/13/chartex" xmlns:cx8="http://schemas.microsoft.com/office/drawing/2016/5/14/chartex" xmlns:mc="http://schemas.openxmlformats.org/markup-compatibility/2006" xmlns:aink="http://schemas.microsoft.com/office/drawing/2016/ink" xmlns:am3d="http://schemas.microsoft.com/office/drawing/2017/model3d" xmlns:o="urn:schemas-microsoft-com:office:office" xmlns:r="http://schemas.openxmlformats.org/officeDocument/2006/relationships" xmlns:m="http://schemas.openxmlformats.org/officeDocument/2006/math" xmlns:v="urn:schemas-microsoft-com:vml" xmlns:wp14="http://schemas.microsoft.com/office/word/2010/wordprocessingDrawing" xmlns:wp="http://schemas.openxmlformats.org/drawingml/2006/wordprocessingDrawing" xmlns:w10="urn:schemas-microsoft-com:office:word" xmlns:w="http://schemas.openxmlformats.org/wordprocessingml/2006/main" xmlns:w14="http://schemas.microsoft.com/office/word/2010/wordml" xmlns:w15="http://schemas.microsoft.com/office/word/2012/wordml" xmlns:w16cex="http://schemas.microsoft.com/office/word/2018/wordml/cex" xmlns:w16cid="http://schemas.microsoft.com/office/word/2016/wordml/cid" xmlns:w16="http://schemas.microsoft.com/office/word/2018/wordml" xmlns:w16sdtdh="http://schemas.microsoft.com/office/word/2020/wordml/sdtdatahash" xmlns:w16se="http://schemas.microsoft.com/office/word/2015/wordml/symex" xmlns:wpg="http://schemas.microsoft.com/office/word/2010/wordprocessingGroup" xmlns:wpi="http://schemas.microsoft.com/office/word/2010/wordprocessingInk" xmlns:wne="http://schemas.microsoft.com/office/word/2006/wordml" xmlns:wps="http://schemas.microsoft.com/office/word/2010/wordprocessingShape" mc:Ignorable="w14 w15 w16se w16cid w16 w16cex w16sdtdh wp14">
+  <w:endnote w:type="separator" w:id="-1">
+    <w:p>
+      <w:pPr>
+        <w:spacing w:after="0" w:line="240" w:lineRule="auto"/>
+      </w:pPr>
+      <w:r>
+        <w:separator/>
+      </w:r>
+    </w:p>
+  </w:endnote>
+  <w:endnote w:type="continuationSeparator" w:id="0">
+    <w:p>
+      <w:pPr>
+        <w:spacing w:after="0" w:line="240" w:lineRule="auto"/>
+      </w:pPr>
+      <w:r>
+        <w:continuationSeparator/>
+      </w:r>
+    </w:p>
+  </w:endnote>
+</w:endnotes>
+</file>
+
+<file path=word/footer1.xml><?xml version="1.0" encoding="utf-8"?>
+<w:ftr xmlns:wpc="http://schemas.microsoft.com/office/word/2010/wordprocessingCanvas" xmlns:cx="http://schemas.microsoft.com/office/drawing/2014/chartex" xmlns:cx1="http://schemas.microsoft.com/office/drawing/2015/9/8/chartex" xmlns:cx2="http://schemas.microsoft.com/office/drawing/2015/10/21/chartex" xmlns:cx3="http://schemas.microsoft.com/office/drawing/2016/5/9/chartex" xmlns:cx4="http://schemas.microsoft.com/office/drawing/2016/5/10/chartex" xmlns:cx5="http://schemas.microsoft.com/office/drawing/2016/5/11/chartex" xmlns:cx6="http://schemas.microsoft.com/office/drawing/2016/5/12/chartex" xmlns:cx7="http://schemas.microsoft.com/office/drawing/2016/5/13/chartex" xmlns:cx8="http://schemas.microsoft.com/office/drawing/2016/5/14/chartex" xmlns:mc="http://schemas.openxmlformats.org/markup-compatibility/2006" xmlns:aink="http://schemas.microsoft.com/office/drawing/2016/ink" xmlns:am3d="http://schemas.microsoft.com/office/drawing/2017/model3d" xmlns:o="urn:schemas-microsoft-com:office:office" xmlns:r="http://schemas.openxmlformats.org/officeDocument/2006/relationships" xmlns:m="http://schemas.openxmlformats.org/officeDocument/2006/math" xmlns:v="urn:schemas-microsoft-com:vml" xmlns:wp14="http://schemas.microsoft.com/office/word/2010/wordprocessingDrawing" xmlns:wp="http://schemas.openxmlformats.org/drawingml/2006/wordprocessingDrawing" xmlns:w10="urn:schemas-microsoft-com:office:word" xmlns:w="http://schemas.openxmlformats.org/wordprocessingml/2006/main" xmlns:w14="http://schemas.microsoft.com/office/word/2010/wordml" xmlns:w15="http://schemas.microsoft.com/office/word/2012/wordml" xmlns:w16cex="http://schemas.microsoft.com/office/word/2018/wordml/cex" xmlns:w16cid="http://schemas.microsoft.com/office/word/2016/wordml/cid" xmlns:w16="http://schemas.microsoft.com/office/word/2018/wordml" xmlns:w16sdtdh="http://schemas.microsoft.com/office/word/2020/wordml/sdtdatahash" xmlns:w16se="http://schemas.microsoft.com/office/word/2015/wordml/symex" xmlns:wpg="http://schemas.microsoft.com/office/word/2010/wordprocessingGroup" xmlns:wpi="http://schemas.microsoft.com/office/word/2010/wordprocessingInk" xmlns:wne="http://schemas.microsoft.com/office/word/2006/wordml" xmlns:wps="http://schemas.microsoft.com/office/word/2010/wordprocessingShape" mc:Ignorable="w14 w15 w16se w16cid w16 w16cex w16sdtdh wp14">
+  <w:tbl>
+    <w:tblPr>
+      <w:tblW w:w="0" w:type="auto"/>
+      <w:tblLayout w:type="fixed"/>
+      <w:tblLook w:val="06A0" w:firstRow="1" w:lastRow="0" w:firstColumn="1" w:lastColumn="0" w:noHBand="1" w:noVBand="1"/>
+    </w:tblPr>
+    <w:tblGrid>
+      <w:gridCol w:w="3005"/>
+      <w:gridCol w:w="3005"/>
+      <w:gridCol w:w="3005"/>
+    </w:tblGrid>
+    <w:tr>
+      <w:tc>
+        <w:tcPr>
+          <w:tcW w:w="3005" w:type="dxa"/>
+        </w:tcPr>
+        <w:p>
+          <w:pPr>
+            <w:pStyle w:val="Encabezado"/>
+            <w:ind w:left="-115"/>
+          </w:pPr>
+        </w:p>
+      </w:tc>
+      <w:tc>
+        <w:tcPr>
+          <w:tcW w:w="3005" w:type="dxa"/>
+        </w:tcPr>
+        <w:p>
+          <w:pPr>
+            <w:pStyle w:val="Encabezado"/>
+            <w:jc w:val="center"/>
+          </w:pPr>
+        </w:p>
+      </w:tc>
+      <w:tc>
+        <w:tcPr>
+          <w:tcW w:w="3005" w:type="dxa"/>
+        </w:tcPr>
+        <w:p>
+          <w:pPr>
+            <w:pStyle w:val="Encabezado"/>
+            <w:ind w:right="-115"/>
+            <w:jc w:val="right"/>
+          </w:pPr>
+          <w:r>
+            <w:fldChar w:fldCharType="begin"/>
+          </w:r>
+          <w:r>
+            <w:instrText>PAGE</w:instrText>
+          </w:r>
+          <w:r>
+            <w:fldChar w:fldCharType="separate"/>
+          </w:r>
+          <w:r>
+            <w:rPr>
+              <w:noProof/>
+            </w:rPr>
+            <w:t>1</w:t>
+          </w:r>
+          <w:r>
+            <w:fldChar w:fldCharType="end"/>
+          </w:r>
+          <w:r>
+            <w:t xml:space="preserve"> de </w:t>
+          </w:r>
+          <w:r>
+            <w:fldChar w:fldCharType="begin"/>
+          </w:r>
+          <w:r>
+            <w:instrText>NUMPAGES</w:instrText>
+          </w:r>
+          <w:r>
+            <w:fldChar w:fldCharType="separate"/>
+          </w:r>
+          <w:r>
+            <w:rPr>
+              <w:noProof/>
+            </w:rPr>
+            <w:t>2</w:t>
+          </w:r>
+          <w:r>
+            <w:fldChar w:fldCharType="end"/>
+          </w:r>
+        </w:p>
+      </w:tc>
+    </w:tr>
+  </w:tbl>
+  <w:p>
+    <w:pPr>
+      <w:pStyle w:val="Piedepgina"/>
+    </w:pPr>
+  </w:p>
+</w:ftr>
+</file>
+
+<file path=word/footnotes.xml><?xml version="1.0" encoding="utf-8"?>
+<w:footnotes xmlns:wpc="http://schemas.microsoft.com/office/word/2010/wordprocessingCanvas" xmlns:cx="http://schemas.microsoft.com/office/drawing/2014/chartex" xmlns:cx1="http://schemas.microsoft.com/office/drawing/2015/9/8/chartex" xmlns:cx2="http://schemas.microsoft.com/office/drawing/2015/10/21/chartex" xmlns:cx3="http://schemas.microsoft.com/office/drawing/2016/5/9/chartex" xmlns:cx4="http://schemas.microsoft.com/office/drawing/2016/5/10/chartex" xmlns:cx5="http://schemas.microsoft.com/office/drawing/2016/5/11/chartex" xmlns:cx6="http://schemas.microsoft.com/office/drawing/2016/5/12/chartex" xmlns:cx7="http://schemas.microsoft.com/office/drawing/2016/5/13/chartex" xmlns:cx8="http://schemas.microsoft.com/office/drawing/2016/5/14/chartex" xmlns:mc="http://schemas.openxmlformats.org/markup-compatibility/2006" xmlns:aink="http://schemas.microsoft.com/office/drawing/2016/ink" xmlns:am3d="http://schemas.microsoft.com/office/drawing/2017/model3d" xmlns:o="urn:schemas-microsoft-com:office:office" xmlns:r="http://schemas.openxmlformats.org/officeDocument/2006/relationships" xmlns:m="http://schemas.openxmlformats.org/officeDocument/2006/math" xmlns:v="urn:schemas-microsoft-com:vml" xmlns:wp14="http://schemas.microsoft.com/office/word/2010/wordprocessingDrawing" xmlns:wp="http://schemas.openxmlformats.org/drawingml/2006/wordprocessingDrawing" xmlns:w10="urn:schemas-microsoft-com:office:word" xmlns:w="http://schemas.openxmlformats.org/wordprocessingml/2006/main" xmlns:w14="http://schemas.microsoft.com/office/word/2010/wordml" xmlns:w15="http://schemas.microsoft.com/office/word/2012/wordml" xmlns:w16cex="http://schemas.microsoft.com/office/word/2018/wordml/cex" xmlns:w16cid="http://schemas.microsoft.com/office/word/2016/wordml/cid" xmlns:w16="http://schemas.microsoft.com/office/word/2018/wordml" xmlns:w16sdtdh="http://schemas.microsoft.com/office/word/2020/wordml/sdtdatahash" xmlns:w16se="http://schemas.microsoft.com/office/word/2015/wordml/symex" xmlns:wpg="http://schemas.microsoft.com/office/word/2010/wordprocessingGroup" xmlns:wpi="http://schemas.microsoft.com/office/word/2010/wordprocessingInk" xmlns:wne="http://schemas.microsoft.com/office/word/2006/wordml" xmlns:wps="http://schemas.microsoft.com/office/word/2010/wordprocessingShape" mc:Ignorable="w14 w15 w16se w16cid w16 w16cex w16sdtdh wp14">
+  <w:footnote w:type="separator" w:id="-1">
+    <w:p>
+      <w:pPr>
+        <w:spacing w:after="0" w:line="240" w:lineRule="auto"/>
+      </w:pPr>
+      <w:r>
+        <w:separator/>
+      </w:r>
+    </w:p>
+  </w:footnote>
+  <w:footnote w:type="continuationSeparator" w:id="0">
+    <w:p>
+      <w:pPr>
+        <w:spacing w:after="0" w:line="240" w:lineRule="auto"/>
+      </w:pPr>
+      <w:r>
+        <w:continuationSeparator/>
+      </w:r>
+    </w:p>
+  </w:footnote>
+</w:footnotes>
+</file>
+
+<file path=word/header1.xml><?xml version="1.0" encoding="utf-8"?>
+<w:hdr xmlns:wpc="http://schemas.microsoft.com/office/word/2010/wordprocessingCanvas" xmlns:cx="http://schemas.microsoft.com/office/drawing/2014/chartex" xmlns:cx1="http://schemas.microsoft.com/office/drawing/2015/9/8/chartex" xmlns:cx2="http://schemas.microsoft.com/office/drawing/2015/10/21/chartex" xmlns:cx3="http://schemas.microsoft.com/office/drawing/2016/5/9/chartex" xmlns:cx4="http://schemas.microsoft.com/office/drawing/2016/5/10/chartex" xmlns:cx5="http://schemas.microsoft.com/office/drawing/2016/5/11/chartex" xmlns:cx6="http://schemas.microsoft.com/office/drawing/2016/5/12/chartex" xmlns:cx7="http://schemas.microsoft.com/office/drawing/2016/5/13/chartex" xmlns:cx8="http://schemas.microsoft.com/office/drawing/2016/5/14/chartex" xmlns:mc="http://schemas.openxmlformats.org/markup-compatibility/2006" xmlns:aink="http://schemas.microsoft.com/office/drawing/2016/ink" xmlns:am3d="http://schemas.microsoft.com/office/drawing/2017/model3d" xmlns:o="urn:schemas-microsoft-com:office:office" xmlns:r="http://schemas.openxmlformats.org/officeDocument/2006/relationships" xmlns:m="http://schemas.openxmlformats.org/officeDocument/2006/math" xmlns:v="urn:schemas-microsoft-com:vml" xmlns:wp14="http://schemas.microsoft.com/office/word/2010/wordprocessingDrawing" xmlns:wp="http://schemas.openxmlformats.org/drawingml/2006/wordprocessingDrawing" xmlns:w10="urn:schemas-microsoft-com:office:word" xmlns:w="http://schemas.openxmlformats.org/wordprocessingml/2006/main" xmlns:w14="http://schemas.microsoft.com/office/word/2010/wordml" xmlns:w15="http://schemas.microsoft.com/office/word/2012/wordml" xmlns:w16cex="http://schemas.microsoft.com/office/word/2018/wordml/cex" xmlns:w16cid="http://schemas.microsoft.com/office/word/2016/wordml/cid" xmlns:w16="http://schemas.microsoft.com/office/word/2018/wordml" xmlns:w16sdtdh="http://schemas.microsoft.com/office/word/2020/wordml/sdtdatahash" xmlns:w16se="http://schemas.microsoft.com/office/word/2015/wordml/symex" xmlns:wpg="http://schemas.microsoft.com/office/word/2010/wordprocessingGroup" xmlns:wpi="http://schemas.microsoft.com/office/word/2010/wordprocessingInk" xmlns:wne="http://schemas.microsoft.com/office/word/2006/wordml" xmlns:wps="http://schemas.microsoft.com/office/word/2010/wordprocessingShape" mc:Ignorable="w14 w15 w16se w16cid w16 w16cex w16sdtdh wp14">
+  <w:tbl>
+    <w:tblPr>
+      <w:tblW w:w="0" w:type="auto"/>
+      <w:tblLayout w:type="fixed"/>
+      <w:tblLook w:val="06A0" w:firstRow="1" w:lastRow="0" w:firstColumn="1" w:lastColumn="0" w:noHBand="1" w:noVBand="1"/>
+    </w:tblPr>
+    <w:tblGrid>
+      <w:gridCol w:w="3005"/>
+      <w:gridCol w:w="3005"/>
+      <w:gridCol w:w="3005"/>
+    </w:tblGrid>
+    <w:tr>
+      <w:tc>
+        <w:tcPr>
+          <w:tcW w:w="3005" w:type="dxa"/>
+        </w:tcPr>
+        <w:p>
+          <w:pPr>
+            <w:pStyle w:val="Encabezado"/>
+            <w:ind w:left="-115"/>
+          </w:pPr>
+        </w:p>
+      </w:tc>
+      <w:tc>
+        <w:tcPr>
+          <w:tcW w:w="3005" w:type="dxa"/>
+        </w:tcPr>
+        <w:p>
+          <w:pPr>
+            <w:pStyle w:val="Encabezado"/>
+            <w:jc w:val="center"/>
+          </w:pPr>
+        </w:p>
+      </w:tc>
+      <w:tc>
+        <w:tcPr>
+          <w:tcW w:w="3005" w:type="dxa"/>
+        </w:tcPr>
+        <w:p>
+          <w:pPr>
+            <w:pStyle w:val="Encabezado"/>
+            <w:ind w:right="-115"/>
+            <w:jc w:val="right"/>
+          </w:pPr>
+        </w:p>
+      </w:tc>
+    </w:tr>
+  </w:tbl>
+  <w:p>
+    <w:pPr>
+      <w:pStyle w:val="Encabezado"/>
+    </w:pPr>
+  </w:p>
+</w:hdr>
 </file>
 
 <file path=word/styles.xml><?xml version="1.0" encoding="utf-8"?>
@@ -23,10 +1168,10 @@
   <w:docDefaults>
     <w:rPrDefault>
       <w:rPr>
-        <w:rFonts w:asciiTheme="minorHAnsi" w:eastAsiaTheme="minorEastAsia" w:hAnsiTheme="minorHAnsi" w:cstheme="minorBidi"/>
+        <w:rFonts w:asciiTheme="minorHAnsi" w:eastAsiaTheme="minorHAnsi" w:hAnsiTheme="minorHAnsi" w:cstheme="minorBidi"/>
         <w:sz w:val="22"/>
         <w:szCs w:val="22"/>
-        <w:lang w:val="es-ES" w:eastAsia="ja-JP" w:bidi="ar-SA"/>
+        <w:lang w:val="es-ES" w:eastAsia="en-US" w:bidi="ar-SA"/>
       </w:rPr>
     </w:rPrDefault>
     <w:pPrDefault>
@@ -141,7 +1286,6 @@
     <w:lsdException w:name="HTML Sample" w:semiHidden="1" w:unhideWhenUsed="1"/>
     <w:lsdException w:name="HTML Typewriter" w:semiHidden="1" w:unhideWhenUsed="1"/>
     <w:lsdException w:name="HTML Variable" w:semiHidden="1" w:unhideWhenUsed="1"/>
-    <w:lsdException w:name="Normal Table" w:semiHidden="1" w:unhideWhenUsed="1"/>
     <w:lsdException w:name="annotation subject" w:semiHidden="1" w:unhideWhenUsed="1"/>
     <w:lsdException w:name="No List" w:semiHidden="1" w:unhideWhenUsed="1"/>
     <w:lsdException w:name="Outline List 1" w:semiHidden="1" w:unhideWhenUsed="1"/>
@@ -184,11 +1328,8 @@
     <w:lsdException w:name="Table Contemporary" w:semiHidden="1" w:unhideWhenUsed="1"/>
     <w:lsdException w:name="Table Elegant" w:semiHidden="1" w:unhideWhenUsed="1"/>
     <w:lsdException w:name="Table Professional" w:semiHidden="1" w:unhideWhenUsed="1"/>
-    <w:lsdException w:name="Table Subtle 1" w:semiHidden="1" w:unhideWhenUsed="1"/>
     <w:lsdException w:name="Table Subtle 2" w:semiHidden="1" w:unhideWhenUsed="1"/>
     <w:lsdException w:name="Table Web 1" w:semiHidden="1" w:unhideWhenUsed="1"/>
-    <w:lsdException w:name="Table Web 2" w:semiHidden="1" w:unhideWhenUsed="1"/>
-    <w:lsdException w:name="Table Web 3" w:semiHidden="1" w:unhideWhenUsed="1"/>
     <w:lsdException w:name="Balloon Text" w:semiHidden="1" w:unhideWhenUsed="1"/>
     <w:lsdException w:name="Table Grid" w:uiPriority="39"/>
     <w:lsdException w:name="Table Theme" w:semiHidden="1" w:unhideWhenUsed="1"/>
@@ -444,11 +1585,83 @@
     <w:semiHidden/>
     <w:unhideWhenUsed/>
   </w:style>
+  <w:style w:type="table" w:styleId="Tablaconcuadrcula">
+    <w:name w:val="Table Grid"/>
+    <w:basedOn w:val="Tablanormal"/>
+    <w:uiPriority w:val="59"/>
+    <w:rsid w:val="00FB4123"/>
+    <w:pPr>
+      <w:spacing w:after="0" w:line="240" w:lineRule="auto"/>
+    </w:pPr>
+    <w:tblPr>
+      <w:tblBorders>
+        <w:top w:val="single" w:sz="4" w:space="0" w:color="000000" w:themeColor="text1"/>
+        <w:left w:val="single" w:sz="4" w:space="0" w:color="000000" w:themeColor="text1"/>
+        <w:bottom w:val="single" w:sz="4" w:space="0" w:color="000000" w:themeColor="text1"/>
+        <w:right w:val="single" w:sz="4" w:space="0" w:color="000000" w:themeColor="text1"/>
+        <w:insideH w:val="single" w:sz="4" w:space="0" w:color="000000" w:themeColor="text1"/>
+        <w:insideV w:val="single" w:sz="4" w:space="0" w:color="000000" w:themeColor="text1"/>
+      </w:tblBorders>
+    </w:tblPr>
+  </w:style>
+  <w:style w:type="character" w:customStyle="1" w:styleId="EncabezadoCar">
+    <w:name w:val="Encabezado Car"/>
+    <w:basedOn w:val="Fuentedeprrafopredeter"/>
+    <w:link w:val="Encabezado"/>
+    <w:uiPriority w:val="99"/>
+  </w:style>
+  <w:style w:type="paragraph" w:styleId="Encabezado">
+    <w:name w:val="header"/>
+    <w:basedOn w:val="Normal"/>
+    <w:link w:val="EncabezadoCar"/>
+    <w:uiPriority w:val="99"/>
+    <w:unhideWhenUsed/>
+    <w:pPr>
+      <w:tabs>
+        <w:tab w:val="center" w:pos="4680"/>
+        <w:tab w:val="right" w:pos="9360"/>
+      </w:tabs>
+      <w:spacing w:after="0" w:line="240" w:lineRule="auto"/>
+    </w:pPr>
+  </w:style>
+  <w:style w:type="character" w:customStyle="1" w:styleId="PiedepginaCar">
+    <w:name w:val="Pie de página Car"/>
+    <w:basedOn w:val="Fuentedeprrafopredeter"/>
+    <w:link w:val="Piedepgina"/>
+    <w:uiPriority w:val="99"/>
+  </w:style>
+  <w:style w:type="paragraph" w:styleId="Piedepgina">
+    <w:name w:val="footer"/>
+    <w:basedOn w:val="Normal"/>
+    <w:link w:val="PiedepginaCar"/>
+    <w:uiPriority w:val="99"/>
+    <w:unhideWhenUsed/>
+    <w:pPr>
+      <w:tabs>
+        <w:tab w:val="center" w:pos="4680"/>
+        <w:tab w:val="right" w:pos="9360"/>
+      </w:tabs>
+      <w:spacing w:after="0" w:line="240" w:lineRule="auto"/>
+    </w:pPr>
+  </w:style>
+  <w:style w:type="paragraph" w:styleId="ndice1">
+    <w:name w:val="index 1"/>
+    <w:basedOn w:val="Normal"/>
+    <w:next w:val="Normal"/>
+    <w:autoRedefine/>
+    <w:uiPriority w:val="99"/>
+    <w:unhideWhenUsed/>
+    <w:rsid w:val="000F1D83"/>
+    <w:pPr>
+      <w:spacing w:after="0" w:line="240" w:lineRule="auto"/>
+      <w:ind w:left="220" w:hanging="220"/>
+    </w:pPr>
+  </w:style>
 </w:styles>
 </file>
 
 <file path=word/theme/theme1.xml><?xml version="1.0" encoding="utf-8"?>
-<a:theme xmlns:a="http://schemas.openxmlformats.org/drawingml/2006/main" name="Tema de Office">
+<a:theme xmlns:a="http://schemas.openxmlformats.org/drawingml/2006/main" name="Office Theme">
   <a:themeElements>
     <a:clrScheme name="Office">
       <a:dk1>
@@ -493,9 +1706,9 @@
         <a:latin typeface="Calibri Light" panose="020F0302020204030204"/>
         <a:ea typeface=""/>
         <a:cs typeface=""/>
-        <a:font script="Jpan" typeface="游ゴシック Light"/>
+        <a:font script="Jpan" typeface="ＭＳ ゴシック"/>
         <a:font script="Hang" typeface="맑은 고딕"/>
-        <a:font script="Hans" typeface="等线 Light"/>
+        <a:font script="Hans" typeface="宋体"/>
         <a:font script="Hant" typeface="新細明體"/>
         <a:font script="Arab" typeface="Times New Roman"/>
         <a:font script="Hebr" typeface="Times New Roman"/>
@@ -528,9 +1741,9 @@
         <a:latin typeface="Calibri" panose="020F0502020204030204"/>
         <a:ea typeface=""/>
         <a:cs typeface=""/>
-        <a:font script="Jpan" typeface="游明朝"/>
+        <a:font script="Jpan" typeface="ＭＳ 明朝"/>
         <a:font script="Hang" typeface="맑은 고딕"/>
-        <a:font script="Hans" typeface="等线"/>
+        <a:font script="Hans" typeface="宋体"/>
         <a:font script="Hant" typeface="新細明體"/>
         <a:font script="Arab" typeface="Arial"/>
         <a:font script="Hebr" typeface="Arial"/>
@@ -706,4 +1919,16 @@
     </a:ext>
   </a:extLst>
 </a:theme>
+</file>
+
+<file path=customXml/item1.xml><?xml version="1.0" encoding="utf-8"?>
+<b:Sources xmlns:b="http://schemas.openxmlformats.org/officeDocument/2006/bibliography" xmlns="http://schemas.openxmlformats.org/officeDocument/2006/bibliography" SelectedStyle="\APASixthEditionOfficeOnline.xsl" StyleName="APA" Version="6"/>
+</file>
+
+<file path=customXml/itemProps1.xml><?xml version="1.0" encoding="utf-8"?>
+<ds:datastoreItem xmlns:ds="http://schemas.openxmlformats.org/officeDocument/2006/customXml" ds:itemID="{C5C5909D-5A9F-4AA5-B600-D13B8B0F79B4}">
+  <ds:schemaRefs>
+    <ds:schemaRef ds:uri="http://schemas.openxmlformats.org/officeDocument/2006/bibliography"/>
+  </ds:schemaRefs>
+</ds:datastoreItem>
 </file>
</xml_diff>